<commit_message>
Modified coding style document
Added small specification for variable naming
</commit_message>
<xml_diff>
--- a/sprint/sprint4/soen341_codingstyle.docx
+++ b/sprint/sprint4/soen341_codingstyle.docx
@@ -40,93 +40,96 @@
       <w:r>
         <w:t>every variable like: (lower camel case)</w:t>
       </w:r>
-    </w:p>
-    <w:p>
-      <w:pPr>
-        <w:pStyle w:val="ListParagraph"/>
-        <w:numPr>
-          <w:ilvl w:val="2"/>
-          <w:numId w:val="1"/>
-        </w:numPr>
-        <w:spacing w:line="276" w:lineRule="auto"/>
-      </w:pPr>
-      <w:proofErr w:type="spellStart"/>
-      <w:r>
-        <w:t>var</w:t>
-      </w:r>
-      <w:proofErr w:type="spellEnd"/>
-      <w:r>
-        <w:t xml:space="preserve"> </w:t>
-      </w:r>
-      <w:proofErr w:type="spellStart"/>
-      <w:r>
-        <w:t>totalScore</w:t>
-      </w:r>
-      <w:proofErr w:type="spellEnd"/>
-      <w:r>
-        <w:t xml:space="preserve"> </w:t>
-      </w:r>
-    </w:p>
-    <w:p>
-      <w:pPr>
-        <w:pStyle w:val="ListParagraph"/>
-        <w:numPr>
-          <w:ilvl w:val="2"/>
-          <w:numId w:val="1"/>
-        </w:numPr>
-        <w:spacing w:line="276" w:lineRule="auto"/>
-      </w:pPr>
-      <w:proofErr w:type="spellStart"/>
-      <w:r>
-        <w:t>var</w:t>
-      </w:r>
-      <w:proofErr w:type="spellEnd"/>
-      <w:r>
-        <w:t xml:space="preserve"> </w:t>
-      </w:r>
-      <w:proofErr w:type="spellStart"/>
-      <w:r>
-        <w:t>sql_totalScore</w:t>
-      </w:r>
-      <w:proofErr w:type="spellEnd"/>
-      <w:r>
-        <w:t xml:space="preserve"> (not like this)</w:t>
-      </w:r>
-    </w:p>
-    <w:p>
-      <w:pPr>
-        <w:pStyle w:val="ListParagraph"/>
-        <w:numPr>
-          <w:ilvl w:val="1"/>
-          <w:numId w:val="1"/>
-        </w:numPr>
-        <w:spacing w:line="276" w:lineRule="auto"/>
-      </w:pPr>
-      <w:r>
-        <w:t>if variable names unclear, comment it</w:t>
-      </w:r>
-    </w:p>
-    <w:p>
-      <w:pPr>
-        <w:pStyle w:val="ListParagraph"/>
-        <w:numPr>
-          <w:ilvl w:val="1"/>
-          <w:numId w:val="1"/>
-        </w:numPr>
-        <w:spacing w:line="276" w:lineRule="auto"/>
-      </w:pPr>
-      <w:r>
-        <w:t>declare variable before use</w:t>
-      </w:r>
-    </w:p>
-    <w:p>
-      <w:pPr>
-        <w:pStyle w:val="ListParagraph"/>
-        <w:spacing w:line="276" w:lineRule="auto"/>
-        <w:ind w:left="1440"/>
-      </w:pPr>
+      <w:r>
+        <w:t>, unless variables names are from database’s column</w:t>
+      </w:r>
       <w:bookmarkStart w:id="0" w:name="_GoBack"/>
       <w:bookmarkEnd w:id="0"/>
+    </w:p>
+    <w:p>
+      <w:pPr>
+        <w:pStyle w:val="ListParagraph"/>
+        <w:numPr>
+          <w:ilvl w:val="2"/>
+          <w:numId w:val="1"/>
+        </w:numPr>
+        <w:spacing w:line="276" w:lineRule="auto"/>
+      </w:pPr>
+      <w:proofErr w:type="spellStart"/>
+      <w:r>
+        <w:t>var</w:t>
+      </w:r>
+      <w:proofErr w:type="spellEnd"/>
+      <w:r>
+        <w:t xml:space="preserve"> </w:t>
+      </w:r>
+      <w:proofErr w:type="spellStart"/>
+      <w:r>
+        <w:t>totalScore</w:t>
+      </w:r>
+      <w:proofErr w:type="spellEnd"/>
+      <w:r>
+        <w:t xml:space="preserve"> </w:t>
+      </w:r>
+    </w:p>
+    <w:p>
+      <w:pPr>
+        <w:pStyle w:val="ListParagraph"/>
+        <w:numPr>
+          <w:ilvl w:val="2"/>
+          <w:numId w:val="1"/>
+        </w:numPr>
+        <w:spacing w:line="276" w:lineRule="auto"/>
+      </w:pPr>
+      <w:proofErr w:type="spellStart"/>
+      <w:r>
+        <w:t>var</w:t>
+      </w:r>
+      <w:proofErr w:type="spellEnd"/>
+      <w:r>
+        <w:t xml:space="preserve"> </w:t>
+      </w:r>
+      <w:proofErr w:type="spellStart"/>
+      <w:r>
+        <w:t>sql_totalScore</w:t>
+      </w:r>
+      <w:proofErr w:type="spellEnd"/>
+      <w:r>
+        <w:t xml:space="preserve"> (not like this)</w:t>
+      </w:r>
+    </w:p>
+    <w:p>
+      <w:pPr>
+        <w:pStyle w:val="ListParagraph"/>
+        <w:numPr>
+          <w:ilvl w:val="1"/>
+          <w:numId w:val="1"/>
+        </w:numPr>
+        <w:spacing w:line="276" w:lineRule="auto"/>
+      </w:pPr>
+      <w:r>
+        <w:t>if variable names unclear, comment it</w:t>
+      </w:r>
+    </w:p>
+    <w:p>
+      <w:pPr>
+        <w:pStyle w:val="ListParagraph"/>
+        <w:numPr>
+          <w:ilvl w:val="1"/>
+          <w:numId w:val="1"/>
+        </w:numPr>
+        <w:spacing w:line="276" w:lineRule="auto"/>
+      </w:pPr>
+      <w:r>
+        <w:t>declare variable before use</w:t>
+      </w:r>
+    </w:p>
+    <w:p>
+      <w:pPr>
+        <w:pStyle w:val="ListParagraph"/>
+        <w:spacing w:line="276" w:lineRule="auto"/>
+        <w:ind w:left="1440"/>
+      </w:pPr>
     </w:p>
     <w:p>
       <w:pPr>

</xml_diff>